<commit_message>
Module 8 - Unit 3 - Lesson 1
</commit_message>
<xml_diff>
--- a/DesarrolloWeb/Modulo_8-ToolsBuildSystems/Unidad_3-Ang2/UNIDAD3.docx
+++ b/DesarrolloWeb/Modulo_8-ToolsBuildSystems/Unidad_3-Ang2/UNIDAD3.docx
@@ -337,8 +337,6 @@
           <w:lang w:val="es-CR"/>
         </w:rPr>
       </w:pPr>
-      <w:bookmarkStart w:id="0" w:name="_GoBack"/>
-      <w:bookmarkEnd w:id="0"/>
     </w:p>
     <w:p>
       <w:pPr>
@@ -493,23 +491,13 @@
           <w:szCs w:val="24"/>
         </w:rPr>
       </w:pPr>
-      <w:proofErr w:type="spellStart"/>
-      <w:r>
-        <w:rPr>
-          <w:rFonts w:ascii="Arial" w:eastAsia="Times New Roman" w:hAnsi="Arial" w:cs="Arial"/>
-          <w:sz w:val="24"/>
-          <w:szCs w:val="24"/>
-        </w:rPr>
-        <w:t>Implementar</w:t>
-      </w:r>
-      <w:proofErr w:type="spellEnd"/>
-      <w:r>
-        <w:rPr>
-          <w:rFonts w:ascii="Arial" w:eastAsia="Times New Roman" w:hAnsi="Arial" w:cs="Arial"/>
-          <w:sz w:val="24"/>
-          <w:szCs w:val="24"/>
-        </w:rPr>
-        <w:t xml:space="preserve"> web components. </w:t>
+      <w:r>
+        <w:rPr>
+          <w:rFonts w:ascii="Arial" w:eastAsia="Times New Roman" w:hAnsi="Arial" w:cs="Arial"/>
+          <w:sz w:val="24"/>
+          <w:szCs w:val="24"/>
+        </w:rPr>
+        <w:t xml:space="preserve">Implementar web components. </w:t>
       </w:r>
     </w:p>
     <w:p>
@@ -558,6 +546,1239 @@
           <w:lang w:val="es-CR"/>
         </w:rPr>
         <w:t>Lección 1: ¿Qué es Angular y cómo funciona?</w:t>
+      </w:r>
+    </w:p>
+    <w:p>
+      <w:pPr>
+        <w:spacing w:after="0" w:line="240" w:lineRule="auto"/>
+        <w:rPr>
+          <w:rFonts w:ascii="Arial" w:eastAsia="Times New Roman" w:hAnsi="Arial" w:cs="Arial"/>
+          <w:sz w:val="24"/>
+          <w:szCs w:val="24"/>
+          <w:lang w:val="es-CR"/>
+        </w:rPr>
+      </w:pPr>
+    </w:p>
+    <w:p>
+      <w:pPr>
+        <w:pStyle w:val="ListParagraph"/>
+        <w:numPr>
+          <w:ilvl w:val="1"/>
+          <w:numId w:val="1"/>
+        </w:numPr>
+        <w:spacing w:after="0" w:line="240" w:lineRule="auto"/>
+        <w:rPr>
+          <w:rFonts w:ascii="Arial" w:eastAsia="Times New Roman" w:hAnsi="Arial" w:cs="Arial"/>
+          <w:sz w:val="24"/>
+          <w:szCs w:val="24"/>
+          <w:lang w:val="es-CR"/>
+        </w:rPr>
+      </w:pPr>
+      <w:hyperlink r:id="rId5" w:history="1">
+        <w:r>
+          <w:rPr>
+            <w:rFonts w:ascii="Arial" w:eastAsia="Times New Roman" w:hAnsi="Arial" w:cs="Arial"/>
+            <w:sz w:val="24"/>
+            <w:szCs w:val="24"/>
+            <w:lang w:val="es-CR"/>
+          </w:rPr>
+          <w:t>Lectura: ¿Qué es Angular 2?</w:t>
+        </w:r>
+      </w:hyperlink>
+    </w:p>
+    <w:p>
+      <w:pPr>
+        <w:spacing w:after="0" w:line="240" w:lineRule="auto"/>
+        <w:rPr>
+          <w:rFonts w:ascii="Arial" w:eastAsia="Times New Roman" w:hAnsi="Arial" w:cs="Arial"/>
+          <w:sz w:val="24"/>
+          <w:szCs w:val="24"/>
+          <w:lang w:val="es-CR"/>
+        </w:rPr>
+      </w:pPr>
+    </w:p>
+    <w:p>
+      <w:pPr>
+        <w:spacing w:after="240" w:line="240" w:lineRule="auto"/>
+        <w:rPr>
+          <w:rFonts w:ascii="Arial" w:eastAsia="Times New Roman" w:hAnsi="Arial" w:cs="Arial"/>
+          <w:sz w:val="24"/>
+          <w:szCs w:val="24"/>
+          <w:lang w:val="es-CR"/>
+        </w:rPr>
+      </w:pPr>
+      <w:r>
+        <w:rPr>
+          <w:rFonts w:ascii="Arial" w:eastAsia="Times New Roman" w:hAnsi="Arial" w:cs="Arial"/>
+          <w:sz w:val="24"/>
+          <w:szCs w:val="24"/>
+          <w:lang w:val="es-CR"/>
+        </w:rPr>
+        <w:t>¿</w:t>
+      </w:r>
+      <w:proofErr w:type="spellStart"/>
+      <w:r>
+        <w:rPr>
+          <w:rFonts w:ascii="Arial" w:eastAsia="Times New Roman" w:hAnsi="Arial" w:cs="Arial"/>
+          <w:sz w:val="24"/>
+          <w:szCs w:val="24"/>
+          <w:lang w:val="es-CR"/>
+        </w:rPr>
+        <w:t>Qué</w:t>
+      </w:r>
+      <w:proofErr w:type="spellEnd"/>
+      <w:r>
+        <w:rPr>
+          <w:rFonts w:ascii="Arial" w:eastAsia="Times New Roman" w:hAnsi="Arial" w:cs="Arial"/>
+          <w:sz w:val="24"/>
+          <w:szCs w:val="24"/>
+          <w:lang w:val="es-CR"/>
+        </w:rPr>
+        <w:t xml:space="preserve"> es Angular 2?</w:t>
+      </w:r>
+    </w:p>
+    <w:p>
+      <w:pPr>
+        <w:spacing w:after="0" w:line="240" w:lineRule="auto"/>
+        <w:jc w:val="center"/>
+        <w:rPr>
+          <w:rFonts w:ascii="Arial" w:eastAsia="Times New Roman" w:hAnsi="Arial" w:cs="Arial"/>
+          <w:sz w:val="24"/>
+          <w:szCs w:val="24"/>
+        </w:rPr>
+      </w:pPr>
+      <w:bookmarkStart w:id="0" w:name="_GoBack"/>
+      <w:bookmarkEnd w:id="0"/>
+      <w:r>
+        <w:rPr>
+          <w:rFonts w:ascii="Arial" w:eastAsia="Times New Roman" w:hAnsi="Arial" w:cs="Arial"/>
+          <w:noProof/>
+          <w:sz w:val="24"/>
+          <w:szCs w:val="24"/>
+        </w:rPr>
+        <w:drawing>
+          <wp:inline distT="0" distB="0" distL="0" distR="0" wp14:anchorId="713DE72C" wp14:editId="5449546E">
+            <wp:extent cx="3524250" cy="1174750"/>
+            <wp:effectExtent l="0" t="0" r="0" b="6350"/>
+            <wp:docPr id="6" name="Picture 6"/>
+            <wp:cNvGraphicFramePr>
+              <a:graphicFrameLocks xmlns:a="http://schemas.openxmlformats.org/drawingml/2006/main" noChangeAspect="1"/>
+            </wp:cNvGraphicFramePr>
+            <a:graphic xmlns:a="http://schemas.openxmlformats.org/drawingml/2006/main">
+              <a:graphicData uri="http://schemas.openxmlformats.org/drawingml/2006/picture">
+                <pic:pic xmlns:pic="http://schemas.openxmlformats.org/drawingml/2006/picture">
+                  <pic:nvPicPr>
+                    <pic:cNvPr id="0" name="Picture 7"/>
+                    <pic:cNvPicPr>
+                      <a:picLocks noChangeAspect="1" noChangeArrowheads="1"/>
+                    </pic:cNvPicPr>
+                  </pic:nvPicPr>
+                  <pic:blipFill>
+                    <a:blip r:embed="rId6" cstate="print">
+                      <a:extLst>
+                        <a:ext uri="{28A0092B-C50C-407E-A947-70E740481C1C}">
+                          <a14:useLocalDpi xmlns:a14="http://schemas.microsoft.com/office/drawing/2010/main" val="0"/>
+                        </a:ext>
+                      </a:extLst>
+                    </a:blip>
+                    <a:srcRect/>
+                    <a:stretch>
+                      <a:fillRect/>
+                    </a:stretch>
+                  </pic:blipFill>
+                  <pic:spPr bwMode="auto">
+                    <a:xfrm>
+                      <a:off x="0" y="0"/>
+                      <a:ext cx="3524250" cy="1174750"/>
+                    </a:xfrm>
+                    <a:prstGeom prst="rect">
+                      <a:avLst/>
+                    </a:prstGeom>
+                    <a:noFill/>
+                    <a:ln>
+                      <a:noFill/>
+                    </a:ln>
+                  </pic:spPr>
+                </pic:pic>
+              </a:graphicData>
+            </a:graphic>
+          </wp:inline>
+        </w:drawing>
+      </w:r>
+    </w:p>
+    <w:p>
+      <w:pPr>
+        <w:spacing w:after="240" w:line="240" w:lineRule="auto"/>
+        <w:rPr>
+          <w:rFonts w:ascii="Arial" w:eastAsia="Times New Roman" w:hAnsi="Arial" w:cs="Arial"/>
+          <w:sz w:val="24"/>
+          <w:szCs w:val="24"/>
+          <w:lang w:val="es-CR"/>
+        </w:rPr>
+      </w:pPr>
+      <w:r>
+        <w:rPr>
+          <w:rFonts w:ascii="Arial" w:eastAsia="Times New Roman" w:hAnsi="Arial" w:cs="Arial"/>
+          <w:sz w:val="24"/>
+          <w:szCs w:val="24"/>
+          <w:lang w:val="es-CR"/>
+        </w:rPr>
+        <w:br/>
+        <w:t xml:space="preserve">Angular 2 es un </w:t>
+      </w:r>
+      <w:proofErr w:type="spellStart"/>
+      <w:r>
+        <w:rPr>
+          <w:rFonts w:ascii="Arial" w:eastAsia="Times New Roman" w:hAnsi="Arial" w:cs="Arial"/>
+          <w:sz w:val="24"/>
+          <w:szCs w:val="24"/>
+          <w:lang w:val="es-CR"/>
+        </w:rPr>
+        <w:t>framework</w:t>
+      </w:r>
+      <w:proofErr w:type="spellEnd"/>
+      <w:r>
+        <w:rPr>
+          <w:rFonts w:ascii="Arial" w:eastAsia="Times New Roman" w:hAnsi="Arial" w:cs="Arial"/>
+          <w:sz w:val="24"/>
+          <w:szCs w:val="24"/>
+          <w:lang w:val="es-CR"/>
+        </w:rPr>
+        <w:t xml:space="preserve"> JavaScript de código abierto promovido por Google y la comunidad de desarrollo libre. Enfocado en la filosofía </w:t>
+      </w:r>
+      <w:proofErr w:type="spellStart"/>
+      <w:r>
+        <w:rPr>
+          <w:rFonts w:ascii="Arial" w:eastAsia="Times New Roman" w:hAnsi="Arial" w:cs="Arial"/>
+          <w:sz w:val="24"/>
+          <w:szCs w:val="24"/>
+          <w:lang w:val="es-CR"/>
+        </w:rPr>
+        <w:t>mobile-first</w:t>
+      </w:r>
+      <w:proofErr w:type="spellEnd"/>
+      <w:r>
+        <w:rPr>
+          <w:rFonts w:ascii="Arial" w:eastAsia="Times New Roman" w:hAnsi="Arial" w:cs="Arial"/>
+          <w:sz w:val="24"/>
+          <w:szCs w:val="24"/>
+          <w:lang w:val="es-CR"/>
+        </w:rPr>
+        <w:t xml:space="preserve">, es uno de los </w:t>
+      </w:r>
+      <w:proofErr w:type="spellStart"/>
+      <w:r>
+        <w:rPr>
+          <w:rFonts w:ascii="Arial" w:eastAsia="Times New Roman" w:hAnsi="Arial" w:cs="Arial"/>
+          <w:sz w:val="24"/>
+          <w:szCs w:val="24"/>
+          <w:lang w:val="es-CR"/>
+        </w:rPr>
+        <w:t>frameworks</w:t>
+      </w:r>
+      <w:proofErr w:type="spellEnd"/>
+      <w:r>
+        <w:rPr>
+          <w:rFonts w:ascii="Arial" w:eastAsia="Times New Roman" w:hAnsi="Arial" w:cs="Arial"/>
+          <w:sz w:val="24"/>
+          <w:szCs w:val="24"/>
+          <w:lang w:val="es-CR"/>
+        </w:rPr>
+        <w:t xml:space="preserve"> para el desarrollo de </w:t>
+      </w:r>
+      <w:proofErr w:type="spellStart"/>
+      <w:r>
+        <w:rPr>
+          <w:rFonts w:ascii="Arial" w:eastAsia="Times New Roman" w:hAnsi="Arial" w:cs="Arial"/>
+          <w:sz w:val="24"/>
+          <w:szCs w:val="24"/>
+          <w:lang w:val="es-CR"/>
+        </w:rPr>
+        <w:t>SPAs</w:t>
+      </w:r>
+      <w:proofErr w:type="spellEnd"/>
+      <w:r>
+        <w:rPr>
+          <w:rFonts w:ascii="Arial" w:eastAsia="Times New Roman" w:hAnsi="Arial" w:cs="Arial"/>
+          <w:sz w:val="24"/>
+          <w:szCs w:val="24"/>
+          <w:lang w:val="es-CR"/>
+        </w:rPr>
+        <w:t xml:space="preserve"> con mayor renombre en el mundo. </w:t>
+      </w:r>
+      <w:r>
+        <w:rPr>
+          <w:rFonts w:ascii="Arial" w:eastAsia="Times New Roman" w:hAnsi="Arial" w:cs="Arial"/>
+          <w:sz w:val="24"/>
+          <w:szCs w:val="24"/>
+          <w:lang w:val="es-CR"/>
+        </w:rPr>
+        <w:br/>
+        <w:t xml:space="preserve">Fue lanzado en su versión estable en </w:t>
+      </w:r>
+      <w:proofErr w:type="gramStart"/>
+      <w:r>
+        <w:rPr>
+          <w:rFonts w:ascii="Arial" w:eastAsia="Times New Roman" w:hAnsi="Arial" w:cs="Arial"/>
+          <w:sz w:val="24"/>
+          <w:szCs w:val="24"/>
+          <w:lang w:val="es-CR"/>
+        </w:rPr>
+        <w:t>Mayo</w:t>
+      </w:r>
+      <w:proofErr w:type="gramEnd"/>
+      <w:r>
+        <w:rPr>
+          <w:rFonts w:ascii="Arial" w:eastAsia="Times New Roman" w:hAnsi="Arial" w:cs="Arial"/>
+          <w:sz w:val="24"/>
+          <w:szCs w:val="24"/>
+          <w:lang w:val="es-CR"/>
+        </w:rPr>
+        <w:t xml:space="preserve"> de 2016 y desde entonces, su comunidad de desarrolladores ha crecido exponencialmente.</w:t>
+      </w:r>
+    </w:p>
+    <w:p>
+      <w:pPr>
+        <w:spacing w:after="240" w:line="240" w:lineRule="auto"/>
+        <w:rPr>
+          <w:rFonts w:ascii="Arial" w:eastAsia="Times New Roman" w:hAnsi="Arial" w:cs="Arial"/>
+          <w:sz w:val="24"/>
+          <w:szCs w:val="24"/>
+          <w:lang w:val="es-CR"/>
+        </w:rPr>
+      </w:pPr>
+      <w:r>
+        <w:rPr>
+          <w:rFonts w:ascii="Arial" w:eastAsia="Times New Roman" w:hAnsi="Arial" w:cs="Arial"/>
+          <w:sz w:val="24"/>
+          <w:szCs w:val="24"/>
+          <w:lang w:val="es-CR"/>
+        </w:rPr>
+        <w:t>Ventajas de Angular 2:</w:t>
+      </w:r>
+    </w:p>
+    <w:p>
+      <w:pPr>
+        <w:spacing w:after="0" w:line="240" w:lineRule="auto"/>
+        <w:rPr>
+          <w:rFonts w:ascii="Arial" w:eastAsia="Times New Roman" w:hAnsi="Arial" w:cs="Arial"/>
+          <w:sz w:val="24"/>
+          <w:szCs w:val="24"/>
+          <w:lang w:val="es-CR"/>
+        </w:rPr>
+      </w:pPr>
+      <w:r>
+        <w:rPr>
+          <w:rFonts w:ascii="Arial" w:eastAsia="Times New Roman" w:hAnsi="Arial" w:cs="Arial"/>
+          <w:sz w:val="24"/>
+          <w:szCs w:val="24"/>
+          <w:lang w:val="es-CR"/>
+        </w:rPr>
+        <w:t>A continuación, se presentan algunas de las principales ventajas y características de Angular 2:</w:t>
+      </w:r>
+    </w:p>
+    <w:p>
+      <w:pPr>
+        <w:numPr>
+          <w:ilvl w:val="0"/>
+          <w:numId w:val="5"/>
+        </w:numPr>
+        <w:spacing w:before="100" w:beforeAutospacing="1" w:after="240" w:line="240" w:lineRule="auto"/>
+        <w:rPr>
+          <w:rFonts w:ascii="Arial" w:eastAsia="Times New Roman" w:hAnsi="Arial" w:cs="Arial"/>
+          <w:sz w:val="24"/>
+          <w:szCs w:val="24"/>
+          <w:lang w:val="es-CR"/>
+        </w:rPr>
+      </w:pPr>
+      <w:r>
+        <w:rPr>
+          <w:rFonts w:ascii="Arial" w:eastAsia="Times New Roman" w:hAnsi="Arial" w:cs="Arial"/>
+          <w:b/>
+          <w:bCs/>
+          <w:sz w:val="24"/>
+          <w:szCs w:val="24"/>
+          <w:lang w:val="es-CR"/>
+        </w:rPr>
+        <w:lastRenderedPageBreak/>
+        <w:t>Multiplataforma:</w:t>
+      </w:r>
+      <w:r>
+        <w:rPr>
+          <w:rFonts w:ascii="Arial" w:eastAsia="Times New Roman" w:hAnsi="Arial" w:cs="Arial"/>
+          <w:sz w:val="24"/>
+          <w:szCs w:val="24"/>
+          <w:lang w:val="es-CR"/>
+        </w:rPr>
+        <w:t xml:space="preserve"> con Angular 2 es posible desarrollar páginas Web tipo SPA de alto rendimiento. Sin embargo, es posible, por medio de la integración con otras herramientas y </w:t>
+      </w:r>
+      <w:proofErr w:type="spellStart"/>
+      <w:r>
+        <w:rPr>
+          <w:rFonts w:ascii="Arial" w:eastAsia="Times New Roman" w:hAnsi="Arial" w:cs="Arial"/>
+          <w:sz w:val="24"/>
+          <w:szCs w:val="24"/>
+          <w:lang w:val="es-CR"/>
+        </w:rPr>
+        <w:t>frameworks</w:t>
+      </w:r>
+      <w:proofErr w:type="spellEnd"/>
+      <w:r>
+        <w:rPr>
+          <w:rFonts w:ascii="Arial" w:eastAsia="Times New Roman" w:hAnsi="Arial" w:cs="Arial"/>
+          <w:sz w:val="24"/>
+          <w:szCs w:val="24"/>
+          <w:lang w:val="es-CR"/>
+        </w:rPr>
+        <w:t>, crear aplicaciones móviles nativas o híbridas, así como aplicaciones de escritorio en múltiples sistemas operativos.</w:t>
+      </w:r>
+    </w:p>
+    <w:p>
+      <w:pPr>
+        <w:spacing w:before="100" w:beforeAutospacing="1" w:after="100" w:afterAutospacing="1" w:line="240" w:lineRule="auto"/>
+        <w:ind w:left="720"/>
+        <w:jc w:val="center"/>
+        <w:rPr>
+          <w:rFonts w:ascii="Arial" w:eastAsia="Times New Roman" w:hAnsi="Arial" w:cs="Arial"/>
+          <w:sz w:val="24"/>
+          <w:szCs w:val="24"/>
+        </w:rPr>
+      </w:pPr>
+      <w:r>
+        <w:rPr>
+          <w:rFonts w:ascii="Arial" w:eastAsia="Times New Roman" w:hAnsi="Arial" w:cs="Arial"/>
+          <w:noProof/>
+          <w:sz w:val="24"/>
+          <w:szCs w:val="24"/>
+        </w:rPr>
+        <w:drawing>
+          <wp:inline distT="0" distB="0" distL="0" distR="0" wp14:anchorId="6EDA6C55" wp14:editId="7A80FBBB">
+            <wp:extent cx="2882900" cy="1614855"/>
+            <wp:effectExtent l="0" t="0" r="0" b="4445"/>
+            <wp:docPr id="5" name="Picture 5"/>
+            <wp:cNvGraphicFramePr>
+              <a:graphicFrameLocks xmlns:a="http://schemas.openxmlformats.org/drawingml/2006/main" noChangeAspect="1"/>
+            </wp:cNvGraphicFramePr>
+            <a:graphic xmlns:a="http://schemas.openxmlformats.org/drawingml/2006/main">
+              <a:graphicData uri="http://schemas.openxmlformats.org/drawingml/2006/picture">
+                <pic:pic xmlns:pic="http://schemas.openxmlformats.org/drawingml/2006/picture">
+                  <pic:nvPicPr>
+                    <pic:cNvPr id="0" name="Picture 8"/>
+                    <pic:cNvPicPr>
+                      <a:picLocks noChangeAspect="1" noChangeArrowheads="1"/>
+                    </pic:cNvPicPr>
+                  </pic:nvPicPr>
+                  <pic:blipFill>
+                    <a:blip r:embed="rId7" cstate="print">
+                      <a:extLst>
+                        <a:ext uri="{28A0092B-C50C-407E-A947-70E740481C1C}">
+                          <a14:useLocalDpi xmlns:a14="http://schemas.microsoft.com/office/drawing/2010/main" val="0"/>
+                        </a:ext>
+                      </a:extLst>
+                    </a:blip>
+                    <a:srcRect/>
+                    <a:stretch>
+                      <a:fillRect/>
+                    </a:stretch>
+                  </pic:blipFill>
+                  <pic:spPr bwMode="auto">
+                    <a:xfrm>
+                      <a:off x="0" y="0"/>
+                      <a:ext cx="2890209" cy="1618949"/>
+                    </a:xfrm>
+                    <a:prstGeom prst="rect">
+                      <a:avLst/>
+                    </a:prstGeom>
+                    <a:noFill/>
+                    <a:ln>
+                      <a:noFill/>
+                    </a:ln>
+                  </pic:spPr>
+                </pic:pic>
+              </a:graphicData>
+            </a:graphic>
+          </wp:inline>
+        </w:drawing>
+      </w:r>
+    </w:p>
+    <w:p>
+      <w:pPr>
+        <w:spacing w:before="100" w:beforeAutospacing="1" w:after="240" w:line="240" w:lineRule="auto"/>
+        <w:ind w:left="720"/>
+        <w:rPr>
+          <w:rFonts w:ascii="Arial" w:eastAsia="Times New Roman" w:hAnsi="Arial" w:cs="Arial"/>
+          <w:sz w:val="24"/>
+          <w:szCs w:val="24"/>
+        </w:rPr>
+      </w:pPr>
+    </w:p>
+    <w:p>
+      <w:pPr>
+        <w:numPr>
+          <w:ilvl w:val="0"/>
+          <w:numId w:val="5"/>
+        </w:numPr>
+        <w:spacing w:before="100" w:beforeAutospacing="1" w:after="240" w:line="240" w:lineRule="auto"/>
+        <w:rPr>
+          <w:rFonts w:ascii="Arial" w:eastAsia="Times New Roman" w:hAnsi="Arial" w:cs="Arial"/>
+          <w:sz w:val="24"/>
+          <w:szCs w:val="24"/>
+          <w:lang w:val="es-CR"/>
+        </w:rPr>
+      </w:pPr>
+      <w:r>
+        <w:rPr>
+          <w:rFonts w:ascii="Arial" w:eastAsia="Times New Roman" w:hAnsi="Arial" w:cs="Arial"/>
+          <w:b/>
+          <w:bCs/>
+          <w:sz w:val="24"/>
+          <w:szCs w:val="24"/>
+          <w:lang w:val="es-CR"/>
+        </w:rPr>
+        <w:t>Rapidez y desempeño:</w:t>
+      </w:r>
+      <w:r>
+        <w:rPr>
+          <w:rFonts w:ascii="Arial" w:eastAsia="Times New Roman" w:hAnsi="Arial" w:cs="Arial"/>
+          <w:sz w:val="24"/>
+          <w:szCs w:val="24"/>
+          <w:lang w:val="es-CR"/>
+        </w:rPr>
+        <w:t xml:space="preserve"> mediante la generación de plantillas y el uso de componentes para la reutilización de código, la rapidez en la que se desarrollan las aplicaciones es mucho más alta que el desarrollo Web tradicional. Además, gracias al enrutador de componentes (</w:t>
+      </w:r>
+      <w:proofErr w:type="spellStart"/>
+      <w:r>
+        <w:rPr>
+          <w:rFonts w:ascii="Arial" w:eastAsia="Times New Roman" w:hAnsi="Arial" w:cs="Arial"/>
+          <w:sz w:val="24"/>
+          <w:szCs w:val="24"/>
+          <w:lang w:val="es-CR"/>
+        </w:rPr>
+        <w:t>Component</w:t>
+      </w:r>
+      <w:proofErr w:type="spellEnd"/>
+      <w:r>
+        <w:rPr>
+          <w:rFonts w:ascii="Arial" w:eastAsia="Times New Roman" w:hAnsi="Arial" w:cs="Arial"/>
+          <w:sz w:val="24"/>
+          <w:szCs w:val="24"/>
+          <w:lang w:val="es-CR"/>
+        </w:rPr>
+        <w:t xml:space="preserve"> </w:t>
+      </w:r>
+      <w:proofErr w:type="spellStart"/>
+      <w:r>
+        <w:rPr>
+          <w:rFonts w:ascii="Arial" w:eastAsia="Times New Roman" w:hAnsi="Arial" w:cs="Arial"/>
+          <w:sz w:val="24"/>
+          <w:szCs w:val="24"/>
+          <w:lang w:val="es-CR"/>
+        </w:rPr>
+        <w:t>Router</w:t>
+      </w:r>
+      <w:proofErr w:type="spellEnd"/>
+      <w:r>
+        <w:rPr>
+          <w:rFonts w:ascii="Arial" w:eastAsia="Times New Roman" w:hAnsi="Arial" w:cs="Arial"/>
+          <w:sz w:val="24"/>
+          <w:szCs w:val="24"/>
+          <w:lang w:val="es-CR"/>
+        </w:rPr>
+        <w:t>), los usuarios sólo cargan el código necesario para la vista que desean acceder en ese instante, mejorando notoriamente el rendimiento de la aplicación y contribuyendo a una experiencia de usuarios fluida y veloz.</w:t>
+      </w:r>
+    </w:p>
+    <w:p>
+      <w:pPr>
+        <w:spacing w:before="100" w:beforeAutospacing="1" w:after="100" w:afterAutospacing="1" w:line="240" w:lineRule="auto"/>
+        <w:ind w:left="720"/>
+        <w:jc w:val="center"/>
+        <w:rPr>
+          <w:rFonts w:ascii="Arial" w:eastAsia="Times New Roman" w:hAnsi="Arial" w:cs="Arial"/>
+          <w:sz w:val="24"/>
+          <w:szCs w:val="24"/>
+        </w:rPr>
+      </w:pPr>
+      <w:r>
+        <w:rPr>
+          <w:rFonts w:ascii="Arial" w:eastAsia="Times New Roman" w:hAnsi="Arial" w:cs="Arial"/>
+          <w:noProof/>
+          <w:sz w:val="24"/>
+          <w:szCs w:val="24"/>
+        </w:rPr>
+        <w:drawing>
+          <wp:inline distT="0" distB="0" distL="0" distR="0" wp14:anchorId="4C7AE1B4" wp14:editId="699F51C3">
+            <wp:extent cx="1229360" cy="2440641"/>
+            <wp:effectExtent l="0" t="0" r="8890" b="0"/>
+            <wp:docPr id="4" name="Picture 4"/>
+            <wp:cNvGraphicFramePr>
+              <a:graphicFrameLocks xmlns:a="http://schemas.openxmlformats.org/drawingml/2006/main" noChangeAspect="1"/>
+            </wp:cNvGraphicFramePr>
+            <a:graphic xmlns:a="http://schemas.openxmlformats.org/drawingml/2006/main">
+              <a:graphicData uri="http://schemas.openxmlformats.org/drawingml/2006/picture">
+                <pic:pic xmlns:pic="http://schemas.openxmlformats.org/drawingml/2006/picture">
+                  <pic:nvPicPr>
+                    <pic:cNvPr id="0" name="Picture 9"/>
+                    <pic:cNvPicPr>
+                      <a:picLocks noChangeAspect="1" noChangeArrowheads="1"/>
+                    </pic:cNvPicPr>
+                  </pic:nvPicPr>
+                  <pic:blipFill>
+                    <a:blip r:embed="rId8" cstate="print">
+                      <a:extLst>
+                        <a:ext uri="{28A0092B-C50C-407E-A947-70E740481C1C}">
+                          <a14:useLocalDpi xmlns:a14="http://schemas.microsoft.com/office/drawing/2010/main" val="0"/>
+                        </a:ext>
+                      </a:extLst>
+                    </a:blip>
+                    <a:srcRect/>
+                    <a:stretch>
+                      <a:fillRect/>
+                    </a:stretch>
+                  </pic:blipFill>
+                  <pic:spPr bwMode="auto">
+                    <a:xfrm>
+                      <a:off x="0" y="0"/>
+                      <a:ext cx="1237166" cy="2456139"/>
+                    </a:xfrm>
+                    <a:prstGeom prst="rect">
+                      <a:avLst/>
+                    </a:prstGeom>
+                    <a:noFill/>
+                    <a:ln>
+                      <a:noFill/>
+                    </a:ln>
+                  </pic:spPr>
+                </pic:pic>
+              </a:graphicData>
+            </a:graphic>
+          </wp:inline>
+        </w:drawing>
+      </w:r>
+    </w:p>
+    <w:p>
+      <w:pPr>
+        <w:spacing w:before="100" w:beforeAutospacing="1" w:after="240" w:line="240" w:lineRule="auto"/>
+        <w:ind w:left="720"/>
+        <w:rPr>
+          <w:rFonts w:ascii="Arial" w:eastAsia="Times New Roman" w:hAnsi="Arial" w:cs="Arial"/>
+          <w:sz w:val="24"/>
+          <w:szCs w:val="24"/>
+        </w:rPr>
+      </w:pPr>
+    </w:p>
+    <w:p>
+      <w:pPr>
+        <w:numPr>
+          <w:ilvl w:val="0"/>
+          <w:numId w:val="5"/>
+        </w:numPr>
+        <w:spacing w:before="100" w:beforeAutospacing="1" w:after="240" w:line="240" w:lineRule="auto"/>
+        <w:rPr>
+          <w:rFonts w:ascii="Arial" w:eastAsia="Times New Roman" w:hAnsi="Arial" w:cs="Arial"/>
+          <w:sz w:val="24"/>
+          <w:szCs w:val="24"/>
+          <w:lang w:val="es-CR"/>
+        </w:rPr>
+      </w:pPr>
+      <w:r>
+        <w:rPr>
+          <w:rFonts w:ascii="Arial" w:eastAsia="Times New Roman" w:hAnsi="Arial" w:cs="Arial"/>
+          <w:b/>
+          <w:bCs/>
+          <w:sz w:val="24"/>
+          <w:szCs w:val="24"/>
+          <w:lang w:val="es-CR"/>
+        </w:rPr>
+        <w:t>Productividad:</w:t>
+      </w:r>
+      <w:r>
+        <w:rPr>
+          <w:rFonts w:ascii="Arial" w:eastAsia="Times New Roman" w:hAnsi="Arial" w:cs="Arial"/>
+          <w:sz w:val="24"/>
+          <w:szCs w:val="24"/>
+          <w:lang w:val="es-CR"/>
+        </w:rPr>
+        <w:t xml:space="preserve"> Angular CLI como herramienta de ayuda desde la línea de comandos, permite crear proyectos, elementos de la aplicación y mucho más, con gran facilidad y rapidez. Además, existe una gran variedad de </w:t>
+      </w:r>
+      <w:proofErr w:type="spellStart"/>
+      <w:r>
+        <w:rPr>
+          <w:rFonts w:ascii="Arial" w:eastAsia="Times New Roman" w:hAnsi="Arial" w:cs="Arial"/>
+          <w:sz w:val="24"/>
+          <w:szCs w:val="24"/>
+          <w:lang w:val="es-CR"/>
+        </w:rPr>
+        <w:t>IDEs</w:t>
+      </w:r>
+      <w:proofErr w:type="spellEnd"/>
+      <w:r>
+        <w:rPr>
+          <w:rFonts w:ascii="Arial" w:eastAsia="Times New Roman" w:hAnsi="Arial" w:cs="Arial"/>
+          <w:sz w:val="24"/>
+          <w:szCs w:val="24"/>
+          <w:lang w:val="es-CR"/>
+        </w:rPr>
+        <w:t xml:space="preserve"> con </w:t>
+      </w:r>
+      <w:r>
+        <w:rPr>
+          <w:rFonts w:ascii="Arial" w:eastAsia="Times New Roman" w:hAnsi="Arial" w:cs="Arial"/>
+          <w:sz w:val="24"/>
+          <w:szCs w:val="24"/>
+          <w:lang w:val="es-CR"/>
+        </w:rPr>
+        <w:lastRenderedPageBreak/>
+        <w:t>funcionalidades para autocompletar código, detección de errores, entre muchas más.</w:t>
+      </w:r>
+    </w:p>
+    <w:p>
+      <w:pPr>
+        <w:spacing w:before="100" w:beforeAutospacing="1" w:after="100" w:afterAutospacing="1" w:line="240" w:lineRule="auto"/>
+        <w:ind w:left="720"/>
+        <w:jc w:val="center"/>
+        <w:rPr>
+          <w:rFonts w:ascii="Arial" w:eastAsia="Times New Roman" w:hAnsi="Arial" w:cs="Arial"/>
+          <w:sz w:val="24"/>
+          <w:szCs w:val="24"/>
+        </w:rPr>
+      </w:pPr>
+      <w:r>
+        <w:rPr>
+          <w:rFonts w:ascii="Arial" w:eastAsia="Times New Roman" w:hAnsi="Arial" w:cs="Arial"/>
+          <w:noProof/>
+          <w:sz w:val="24"/>
+          <w:szCs w:val="24"/>
+        </w:rPr>
+        <w:drawing>
+          <wp:inline distT="0" distB="0" distL="0" distR="0" wp14:anchorId="213194BA" wp14:editId="3A8E1A7B">
+            <wp:extent cx="2579758" cy="806450"/>
+            <wp:effectExtent l="0" t="0" r="0" b="0"/>
+            <wp:docPr id="3" name="Picture 3"/>
+            <wp:cNvGraphicFramePr>
+              <a:graphicFrameLocks xmlns:a="http://schemas.openxmlformats.org/drawingml/2006/main" noChangeAspect="1"/>
+            </wp:cNvGraphicFramePr>
+            <a:graphic xmlns:a="http://schemas.openxmlformats.org/drawingml/2006/main">
+              <a:graphicData uri="http://schemas.openxmlformats.org/drawingml/2006/picture">
+                <pic:pic xmlns:pic="http://schemas.openxmlformats.org/drawingml/2006/picture">
+                  <pic:nvPicPr>
+                    <pic:cNvPr id="0" name="Picture 10"/>
+                    <pic:cNvPicPr>
+                      <a:picLocks noChangeAspect="1" noChangeArrowheads="1"/>
+                    </pic:cNvPicPr>
+                  </pic:nvPicPr>
+                  <pic:blipFill>
+                    <a:blip r:embed="rId9" cstate="print">
+                      <a:extLst>
+                        <a:ext uri="{28A0092B-C50C-407E-A947-70E740481C1C}">
+                          <a14:useLocalDpi xmlns:a14="http://schemas.microsoft.com/office/drawing/2010/main" val="0"/>
+                        </a:ext>
+                      </a:extLst>
+                    </a:blip>
+                    <a:srcRect/>
+                    <a:stretch>
+                      <a:fillRect/>
+                    </a:stretch>
+                  </pic:blipFill>
+                  <pic:spPr bwMode="auto">
+                    <a:xfrm>
+                      <a:off x="0" y="0"/>
+                      <a:ext cx="2584380" cy="807895"/>
+                    </a:xfrm>
+                    <a:prstGeom prst="rect">
+                      <a:avLst/>
+                    </a:prstGeom>
+                    <a:noFill/>
+                    <a:ln>
+                      <a:noFill/>
+                    </a:ln>
+                  </pic:spPr>
+                </pic:pic>
+              </a:graphicData>
+            </a:graphic>
+          </wp:inline>
+        </w:drawing>
+      </w:r>
+    </w:p>
+    <w:p>
+      <w:pPr>
+        <w:spacing w:before="100" w:beforeAutospacing="1" w:after="240" w:line="240" w:lineRule="auto"/>
+        <w:ind w:left="720"/>
+        <w:rPr>
+          <w:rFonts w:ascii="Arial" w:eastAsia="Times New Roman" w:hAnsi="Arial" w:cs="Arial"/>
+          <w:sz w:val="24"/>
+          <w:szCs w:val="24"/>
+        </w:rPr>
+      </w:pPr>
+    </w:p>
+    <w:p>
+      <w:pPr>
+        <w:numPr>
+          <w:ilvl w:val="0"/>
+          <w:numId w:val="5"/>
+        </w:numPr>
+        <w:spacing w:before="100" w:beforeAutospacing="1" w:after="240" w:line="240" w:lineRule="auto"/>
+        <w:rPr>
+          <w:rFonts w:ascii="Arial" w:eastAsia="Times New Roman" w:hAnsi="Arial" w:cs="Arial"/>
+          <w:sz w:val="24"/>
+          <w:szCs w:val="24"/>
+          <w:lang w:val="es-CR"/>
+        </w:rPr>
+      </w:pPr>
+      <w:r>
+        <w:rPr>
+          <w:rFonts w:ascii="Arial" w:eastAsia="Times New Roman" w:hAnsi="Arial" w:cs="Arial"/>
+          <w:b/>
+          <w:bCs/>
+          <w:sz w:val="24"/>
+          <w:szCs w:val="24"/>
+          <w:lang w:val="es-CR"/>
+        </w:rPr>
+        <w:t>Herramientas completas de desarrollo:</w:t>
+      </w:r>
+      <w:r>
+        <w:rPr>
+          <w:rFonts w:ascii="Arial" w:eastAsia="Times New Roman" w:hAnsi="Arial" w:cs="Arial"/>
+          <w:sz w:val="24"/>
+          <w:szCs w:val="24"/>
+          <w:lang w:val="es-CR"/>
+        </w:rPr>
+        <w:t xml:space="preserve"> Angular 2 incluye tecnologías como Karma para pruebas unitarias y </w:t>
+      </w:r>
+      <w:proofErr w:type="spellStart"/>
+      <w:r>
+        <w:rPr>
+          <w:rFonts w:ascii="Arial" w:eastAsia="Times New Roman" w:hAnsi="Arial" w:cs="Arial"/>
+          <w:sz w:val="24"/>
+          <w:szCs w:val="24"/>
+          <w:lang w:val="es-CR"/>
+        </w:rPr>
+        <w:t>Protractor</w:t>
+      </w:r>
+      <w:proofErr w:type="spellEnd"/>
+      <w:r>
+        <w:rPr>
+          <w:rFonts w:ascii="Arial" w:eastAsia="Times New Roman" w:hAnsi="Arial" w:cs="Arial"/>
+          <w:sz w:val="24"/>
+          <w:szCs w:val="24"/>
+          <w:lang w:val="es-CR"/>
+        </w:rPr>
+        <w:t xml:space="preserve"> para la creación de espacios de </w:t>
+      </w:r>
+      <w:proofErr w:type="spellStart"/>
+      <w:r>
+        <w:rPr>
+          <w:rFonts w:ascii="Arial" w:eastAsia="Times New Roman" w:hAnsi="Arial" w:cs="Arial"/>
+          <w:sz w:val="24"/>
+          <w:szCs w:val="24"/>
+          <w:lang w:val="es-CR"/>
+        </w:rPr>
+        <w:t>testing</w:t>
+      </w:r>
+      <w:proofErr w:type="spellEnd"/>
+      <w:r>
+        <w:rPr>
+          <w:rFonts w:ascii="Arial" w:eastAsia="Times New Roman" w:hAnsi="Arial" w:cs="Arial"/>
+          <w:sz w:val="24"/>
+          <w:szCs w:val="24"/>
+          <w:lang w:val="es-CR"/>
+        </w:rPr>
+        <w:t xml:space="preserve"> estables y rápidos. Además, es posible crear complejas animaciones de alto desempeño con poco código a través de la API de Angular, la cual es sumamente intuitiva y de fácil uso.</w:t>
+      </w:r>
+    </w:p>
+    <w:p>
+      <w:pPr>
+        <w:spacing w:before="100" w:beforeAutospacing="1" w:after="100" w:afterAutospacing="1" w:line="240" w:lineRule="auto"/>
+        <w:ind w:left="720"/>
+        <w:jc w:val="center"/>
+        <w:rPr>
+          <w:rFonts w:ascii="Arial" w:eastAsia="Times New Roman" w:hAnsi="Arial" w:cs="Arial"/>
+          <w:sz w:val="24"/>
+          <w:szCs w:val="24"/>
+        </w:rPr>
+      </w:pPr>
+      <w:r>
+        <w:rPr>
+          <w:rFonts w:ascii="Arial" w:eastAsia="Times New Roman" w:hAnsi="Arial" w:cs="Arial"/>
+          <w:noProof/>
+          <w:sz w:val="24"/>
+          <w:szCs w:val="24"/>
+        </w:rPr>
+        <w:drawing>
+          <wp:inline distT="0" distB="0" distL="0" distR="0" wp14:anchorId="0623715A" wp14:editId="12D56084">
+            <wp:extent cx="2508250" cy="1880384"/>
+            <wp:effectExtent l="0" t="0" r="6350" b="0"/>
+            <wp:docPr id="2" name="Picture 2"/>
+            <wp:cNvGraphicFramePr>
+              <a:graphicFrameLocks xmlns:a="http://schemas.openxmlformats.org/drawingml/2006/main" noChangeAspect="1"/>
+            </wp:cNvGraphicFramePr>
+            <a:graphic xmlns:a="http://schemas.openxmlformats.org/drawingml/2006/main">
+              <a:graphicData uri="http://schemas.openxmlformats.org/drawingml/2006/picture">
+                <pic:pic xmlns:pic="http://schemas.openxmlformats.org/drawingml/2006/picture">
+                  <pic:nvPicPr>
+                    <pic:cNvPr id="0" name="Picture 11"/>
+                    <pic:cNvPicPr>
+                      <a:picLocks noChangeAspect="1" noChangeArrowheads="1"/>
+                    </pic:cNvPicPr>
+                  </pic:nvPicPr>
+                  <pic:blipFill>
+                    <a:blip r:embed="rId10" cstate="print">
+                      <a:extLst>
+                        <a:ext uri="{28A0092B-C50C-407E-A947-70E740481C1C}">
+                          <a14:useLocalDpi xmlns:a14="http://schemas.microsoft.com/office/drawing/2010/main" val="0"/>
+                        </a:ext>
+                      </a:extLst>
+                    </a:blip>
+                    <a:srcRect/>
+                    <a:stretch>
+                      <a:fillRect/>
+                    </a:stretch>
+                  </pic:blipFill>
+                  <pic:spPr bwMode="auto">
+                    <a:xfrm>
+                      <a:off x="0" y="0"/>
+                      <a:ext cx="2519556" cy="1888860"/>
+                    </a:xfrm>
+                    <a:prstGeom prst="rect">
+                      <a:avLst/>
+                    </a:prstGeom>
+                    <a:noFill/>
+                    <a:ln>
+                      <a:noFill/>
+                    </a:ln>
+                  </pic:spPr>
+                </pic:pic>
+              </a:graphicData>
+            </a:graphic>
+          </wp:inline>
+        </w:drawing>
+      </w:r>
+    </w:p>
+    <w:p>
+      <w:pPr>
+        <w:spacing w:before="100" w:beforeAutospacing="1" w:after="100" w:afterAutospacing="1" w:line="240" w:lineRule="auto"/>
+        <w:ind w:left="720"/>
+        <w:rPr>
+          <w:rFonts w:ascii="Arial" w:eastAsia="Times New Roman" w:hAnsi="Arial" w:cs="Arial"/>
+          <w:sz w:val="24"/>
+          <w:szCs w:val="24"/>
+        </w:rPr>
+      </w:pPr>
+    </w:p>
+    <w:p>
+      <w:pPr>
+        <w:spacing w:after="0" w:line="240" w:lineRule="auto"/>
+        <w:rPr>
+          <w:rFonts w:ascii="Arial" w:eastAsia="Times New Roman" w:hAnsi="Arial" w:cs="Arial"/>
+          <w:sz w:val="24"/>
+          <w:szCs w:val="24"/>
+          <w:lang w:val="es-CR"/>
+        </w:rPr>
+      </w:pPr>
+    </w:p>
+    <w:p>
+      <w:pPr>
+        <w:pStyle w:val="ListParagraph"/>
+        <w:spacing w:after="0" w:line="240" w:lineRule="auto"/>
+        <w:ind w:left="760"/>
+        <w:rPr>
+          <w:rFonts w:ascii="Arial" w:eastAsia="Times New Roman" w:hAnsi="Arial" w:cs="Arial"/>
+          <w:sz w:val="24"/>
+          <w:szCs w:val="24"/>
+          <w:lang w:val="es-CR"/>
+        </w:rPr>
+      </w:pPr>
+    </w:p>
+    <w:p>
+      <w:pPr>
+        <w:pStyle w:val="ListParagraph"/>
+        <w:numPr>
+          <w:ilvl w:val="1"/>
+          <w:numId w:val="1"/>
+        </w:numPr>
+        <w:spacing w:after="0" w:line="240" w:lineRule="auto"/>
+        <w:rPr>
+          <w:rFonts w:ascii="Arial" w:eastAsia="Times New Roman" w:hAnsi="Arial" w:cs="Arial"/>
+          <w:sz w:val="24"/>
+          <w:szCs w:val="24"/>
+          <w:lang w:val="es-CR"/>
+        </w:rPr>
+      </w:pPr>
+      <w:hyperlink r:id="rId11" w:history="1">
+        <w:r>
+          <w:rPr>
+            <w:rFonts w:ascii="Arial" w:eastAsia="Times New Roman" w:hAnsi="Arial" w:cs="Arial"/>
+            <w:sz w:val="24"/>
+            <w:szCs w:val="24"/>
+            <w:lang w:val="es-CR"/>
+          </w:rPr>
+          <w:t>Actividad 1</w:t>
+        </w:r>
+      </w:hyperlink>
+    </w:p>
+    <w:p>
+      <w:pPr>
+        <w:pStyle w:val="ListParagraph"/>
+        <w:spacing w:after="0" w:line="240" w:lineRule="auto"/>
+        <w:ind w:left="760"/>
+        <w:rPr>
+          <w:rFonts w:ascii="Arial" w:eastAsia="Times New Roman" w:hAnsi="Arial" w:cs="Arial"/>
+          <w:sz w:val="24"/>
+          <w:szCs w:val="24"/>
+          <w:lang w:val="es-CR"/>
+        </w:rPr>
+      </w:pPr>
+    </w:p>
+    <w:p>
+      <w:pPr>
+        <w:pStyle w:val="ListParagraph"/>
+        <w:numPr>
+          <w:ilvl w:val="1"/>
+          <w:numId w:val="1"/>
+        </w:numPr>
+        <w:spacing w:after="0" w:line="240" w:lineRule="auto"/>
+        <w:rPr>
+          <w:rFonts w:ascii="Arial" w:eastAsia="Times New Roman" w:hAnsi="Arial" w:cs="Arial"/>
+          <w:sz w:val="24"/>
+          <w:szCs w:val="24"/>
+          <w:lang w:val="es-CR"/>
+        </w:rPr>
+      </w:pPr>
+      <w:r>
+        <w:rPr>
+          <w:rFonts w:ascii="Arial" w:eastAsia="Times New Roman" w:hAnsi="Arial" w:cs="Arial"/>
+          <w:sz w:val="24"/>
+          <w:szCs w:val="24"/>
+          <w:lang w:val="es-CR"/>
+        </w:rPr>
+        <w:t>Lectura: Arquitectura</w:t>
+      </w:r>
+    </w:p>
+    <w:p>
+      <w:pPr>
+        <w:pStyle w:val="ListParagraph"/>
+        <w:rPr>
+          <w:rFonts w:ascii="Arial" w:eastAsia="Times New Roman" w:hAnsi="Arial" w:cs="Arial"/>
+          <w:sz w:val="24"/>
+          <w:szCs w:val="24"/>
+          <w:lang w:val="es-CR"/>
+        </w:rPr>
+      </w:pPr>
+    </w:p>
+    <w:p>
+      <w:pPr>
+        <w:pStyle w:val="ListParagraph"/>
+        <w:numPr>
+          <w:ilvl w:val="1"/>
+          <w:numId w:val="1"/>
+        </w:numPr>
+        <w:spacing w:after="0" w:line="240" w:lineRule="auto"/>
+        <w:rPr>
+          <w:rFonts w:ascii="Arial" w:eastAsia="Times New Roman" w:hAnsi="Arial" w:cs="Arial"/>
+          <w:sz w:val="24"/>
+          <w:szCs w:val="24"/>
+          <w:lang w:val="es-CR"/>
+        </w:rPr>
+      </w:pPr>
+      <w:r>
+        <w:rPr>
+          <w:rFonts w:ascii="Arial" w:eastAsia="Times New Roman" w:hAnsi="Arial" w:cs="Arial"/>
+          <w:sz w:val="24"/>
+          <w:szCs w:val="24"/>
+          <w:lang w:val="es-CR"/>
+        </w:rPr>
+        <w:t>Actividad 2</w:t>
+      </w:r>
+    </w:p>
+    <w:p>
+      <w:pPr>
+        <w:spacing w:after="0" w:line="240" w:lineRule="auto"/>
+        <w:rPr>
+          <w:rFonts w:ascii="Arial" w:eastAsia="Times New Roman" w:hAnsi="Arial" w:cs="Arial"/>
+          <w:sz w:val="24"/>
+          <w:szCs w:val="24"/>
+          <w:lang w:val="es-CR"/>
+        </w:rPr>
+      </w:pPr>
+    </w:p>
+    <w:p>
+      <w:pPr>
+        <w:pStyle w:val="ListParagraph"/>
+        <w:numPr>
+          <w:ilvl w:val="1"/>
+          <w:numId w:val="1"/>
+        </w:numPr>
+        <w:spacing w:after="0" w:line="240" w:lineRule="auto"/>
+        <w:rPr>
+          <w:rFonts w:ascii="Arial" w:eastAsia="Times New Roman" w:hAnsi="Arial" w:cs="Arial"/>
+          <w:sz w:val="24"/>
+          <w:szCs w:val="24"/>
+          <w:lang w:val="es-CR"/>
+        </w:rPr>
+      </w:pPr>
+      <w:r>
+        <w:rPr>
+          <w:rFonts w:ascii="Arial" w:eastAsia="Times New Roman" w:hAnsi="Arial" w:cs="Arial"/>
+          <w:sz w:val="24"/>
+          <w:szCs w:val="24"/>
+          <w:lang w:val="es-CR"/>
+        </w:rPr>
+        <w:t>Configuración del ambiente</w:t>
+      </w:r>
+    </w:p>
+    <w:p>
+      <w:pPr>
+        <w:pStyle w:val="ListParagraph"/>
+        <w:rPr>
+          <w:rFonts w:ascii="Arial" w:eastAsia="Times New Roman" w:hAnsi="Arial" w:cs="Arial"/>
+          <w:sz w:val="24"/>
+          <w:szCs w:val="24"/>
+          <w:lang w:val="es-CR"/>
+        </w:rPr>
+      </w:pPr>
+    </w:p>
+    <w:p>
+      <w:pPr>
+        <w:pStyle w:val="ListParagraph"/>
+        <w:numPr>
+          <w:ilvl w:val="1"/>
+          <w:numId w:val="1"/>
+        </w:numPr>
+        <w:spacing w:after="0" w:line="240" w:lineRule="auto"/>
+        <w:rPr>
+          <w:rFonts w:ascii="Arial" w:eastAsia="Times New Roman" w:hAnsi="Arial" w:cs="Arial"/>
+          <w:sz w:val="24"/>
+          <w:szCs w:val="24"/>
+          <w:lang w:val="es-CR"/>
+        </w:rPr>
+      </w:pPr>
+      <w:r>
+        <w:rPr>
+          <w:rFonts w:ascii="Arial" w:eastAsia="Times New Roman" w:hAnsi="Arial" w:cs="Arial"/>
+          <w:sz w:val="24"/>
+          <w:szCs w:val="24"/>
+          <w:lang w:val="es-CR"/>
+        </w:rPr>
+        <w:t>Actividad 3</w:t>
+      </w:r>
+    </w:p>
+    <w:p>
+      <w:pPr>
+        <w:spacing w:after="0" w:line="240" w:lineRule="auto"/>
+        <w:rPr>
+          <w:rFonts w:ascii="Arial" w:eastAsia="Times New Roman" w:hAnsi="Arial" w:cs="Arial"/>
+          <w:sz w:val="24"/>
+          <w:szCs w:val="24"/>
+          <w:lang w:val="es-CR"/>
+        </w:rPr>
+      </w:pPr>
+    </w:p>
+    <w:p>
+      <w:pPr>
+        <w:pStyle w:val="ListParagraph"/>
+        <w:numPr>
+          <w:ilvl w:val="1"/>
+          <w:numId w:val="1"/>
+        </w:numPr>
+        <w:spacing w:after="0" w:line="240" w:lineRule="auto"/>
+        <w:rPr>
+          <w:rFonts w:ascii="Arial" w:eastAsia="Times New Roman" w:hAnsi="Arial" w:cs="Arial"/>
+          <w:sz w:val="24"/>
+          <w:szCs w:val="24"/>
+          <w:lang w:val="es-CR"/>
+        </w:rPr>
+      </w:pPr>
+      <w:r>
+        <w:rPr>
+          <w:rFonts w:ascii="Arial" w:eastAsia="Times New Roman" w:hAnsi="Arial" w:cs="Arial"/>
+          <w:sz w:val="24"/>
+          <w:szCs w:val="24"/>
+          <w:lang w:val="es-CR"/>
+        </w:rPr>
+        <w:t xml:space="preserve">Lectura: Introducción a </w:t>
+      </w:r>
+      <w:proofErr w:type="spellStart"/>
+      <w:r>
+        <w:rPr>
+          <w:rFonts w:ascii="Arial" w:eastAsia="Times New Roman" w:hAnsi="Arial" w:cs="Arial"/>
+          <w:sz w:val="24"/>
+          <w:szCs w:val="24"/>
+          <w:lang w:val="es-CR"/>
+        </w:rPr>
+        <w:t>TypeScript</w:t>
+      </w:r>
+      <w:proofErr w:type="spellEnd"/>
+    </w:p>
+    <w:p>
+      <w:pPr>
+        <w:spacing w:after="0" w:line="240" w:lineRule="auto"/>
+        <w:rPr>
+          <w:rFonts w:ascii="Arial" w:eastAsia="Times New Roman" w:hAnsi="Arial" w:cs="Arial"/>
+          <w:sz w:val="24"/>
+          <w:szCs w:val="24"/>
+          <w:lang w:val="es-CR"/>
+        </w:rPr>
+      </w:pPr>
+    </w:p>
+    <w:p>
+      <w:pPr>
+        <w:pStyle w:val="ListParagraph"/>
+        <w:numPr>
+          <w:ilvl w:val="1"/>
+          <w:numId w:val="1"/>
+        </w:numPr>
+        <w:spacing w:after="0" w:line="240" w:lineRule="auto"/>
+        <w:rPr>
+          <w:rFonts w:ascii="Arial" w:eastAsia="Times New Roman" w:hAnsi="Arial" w:cs="Arial"/>
+          <w:sz w:val="24"/>
+          <w:szCs w:val="24"/>
+          <w:lang w:val="es-CR"/>
+        </w:rPr>
+      </w:pPr>
+      <w:r>
+        <w:rPr>
+          <w:rFonts w:ascii="Arial" w:eastAsia="Times New Roman" w:hAnsi="Arial" w:cs="Arial"/>
+          <w:sz w:val="24"/>
+          <w:szCs w:val="24"/>
+          <w:lang w:val="es-CR"/>
+        </w:rPr>
+        <w:t>Actividad 4</w:t>
+      </w:r>
+    </w:p>
+    <w:p>
+      <w:pPr>
+        <w:spacing w:after="0" w:line="240" w:lineRule="auto"/>
+        <w:rPr>
+          <w:rFonts w:ascii="Arial" w:eastAsia="Times New Roman" w:hAnsi="Arial" w:cs="Arial"/>
+          <w:sz w:val="24"/>
+          <w:szCs w:val="24"/>
+          <w:lang w:val="es-CR"/>
+        </w:rPr>
+      </w:pPr>
+    </w:p>
+    <w:p>
+      <w:pPr>
+        <w:pStyle w:val="ListParagraph"/>
+        <w:numPr>
+          <w:ilvl w:val="1"/>
+          <w:numId w:val="1"/>
+        </w:numPr>
+        <w:spacing w:after="0" w:line="240" w:lineRule="auto"/>
+        <w:rPr>
+          <w:rFonts w:ascii="Arial" w:eastAsia="Times New Roman" w:hAnsi="Arial" w:cs="Arial"/>
+          <w:sz w:val="24"/>
+          <w:szCs w:val="24"/>
+          <w:lang w:val="es-CR"/>
+        </w:rPr>
+      </w:pPr>
+      <w:r>
+        <w:rPr>
+          <w:rFonts w:ascii="Arial" w:eastAsia="Times New Roman" w:hAnsi="Arial" w:cs="Arial"/>
+          <w:sz w:val="24"/>
+          <w:szCs w:val="24"/>
+          <w:lang w:val="es-CR"/>
+        </w:rPr>
+        <w:lastRenderedPageBreak/>
+        <w:t>Laboratorio</w:t>
       </w:r>
     </w:p>
     <w:p>
@@ -806,7 +2027,7 @@
         <v:path o:extrusionok="f" gradientshapeok="t" o:connecttype="rect"/>
         <o:lock v:ext="edit" aspectratio="t"/>
       </v:shapetype>
-      <v:shape id="_x0000_i1027" type="#_x0000_t75" style="width:41.5pt;height:33pt;visibility:visible;mso-wrap-style:square" o:bullet="t">
+      <v:shape id="_x0000_i1046" type="#_x0000_t75" style="width:41.5pt;height:33pt;visibility:visible;mso-wrap-style:square" o:bullet="t">
         <v:imagedata r:id="rId1" o:title=""/>
       </v:shape>
     </w:pict>
@@ -961,6 +2182,155 @@
     </w:lvl>
   </w:abstractNum>
   <w:abstractNum w:abstractNumId="1" w15:restartNumberingAfterBreak="0">
+    <w:nsid w:val="59002532"/>
+    <w:multiLevelType w:val="multilevel"/>
+    <w:tmpl w:val="763EB4A2"/>
+    <w:lvl w:ilvl="0">
+      <w:start w:val="1"/>
+      <w:numFmt w:val="bullet"/>
+      <w:lvlText w:val=""/>
+      <w:lvlJc w:val="left"/>
+      <w:pPr>
+        <w:tabs>
+          <w:tab w:val="num" w:pos="720"/>
+        </w:tabs>
+        <w:ind w:left="720" w:hanging="360"/>
+      </w:pPr>
+      <w:rPr>
+        <w:rFonts w:ascii="Symbol" w:hAnsi="Symbol" w:hint="default"/>
+        <w:sz w:val="20"/>
+      </w:rPr>
+    </w:lvl>
+    <w:lvl w:ilvl="1" w:tentative="1">
+      <w:start w:val="1"/>
+      <w:numFmt w:val="bullet"/>
+      <w:lvlText w:val="o"/>
+      <w:lvlJc w:val="left"/>
+      <w:pPr>
+        <w:tabs>
+          <w:tab w:val="num" w:pos="1440"/>
+        </w:tabs>
+        <w:ind w:left="1440" w:hanging="360"/>
+      </w:pPr>
+      <w:rPr>
+        <w:rFonts w:ascii="Courier New" w:hAnsi="Courier New" w:hint="default"/>
+        <w:sz w:val="20"/>
+      </w:rPr>
+    </w:lvl>
+    <w:lvl w:ilvl="2" w:tentative="1">
+      <w:start w:val="1"/>
+      <w:numFmt w:val="bullet"/>
+      <w:lvlText w:val=""/>
+      <w:lvlJc w:val="left"/>
+      <w:pPr>
+        <w:tabs>
+          <w:tab w:val="num" w:pos="2160"/>
+        </w:tabs>
+        <w:ind w:left="2160" w:hanging="360"/>
+      </w:pPr>
+      <w:rPr>
+        <w:rFonts w:ascii="Wingdings" w:hAnsi="Wingdings" w:hint="default"/>
+        <w:sz w:val="20"/>
+      </w:rPr>
+    </w:lvl>
+    <w:lvl w:ilvl="3" w:tentative="1">
+      <w:start w:val="1"/>
+      <w:numFmt w:val="bullet"/>
+      <w:lvlText w:val=""/>
+      <w:lvlJc w:val="left"/>
+      <w:pPr>
+        <w:tabs>
+          <w:tab w:val="num" w:pos="2880"/>
+        </w:tabs>
+        <w:ind w:left="2880" w:hanging="360"/>
+      </w:pPr>
+      <w:rPr>
+        <w:rFonts w:ascii="Wingdings" w:hAnsi="Wingdings" w:hint="default"/>
+        <w:sz w:val="20"/>
+      </w:rPr>
+    </w:lvl>
+    <w:lvl w:ilvl="4" w:tentative="1">
+      <w:start w:val="1"/>
+      <w:numFmt w:val="bullet"/>
+      <w:lvlText w:val=""/>
+      <w:lvlJc w:val="left"/>
+      <w:pPr>
+        <w:tabs>
+          <w:tab w:val="num" w:pos="3600"/>
+        </w:tabs>
+        <w:ind w:left="3600" w:hanging="360"/>
+      </w:pPr>
+      <w:rPr>
+        <w:rFonts w:ascii="Wingdings" w:hAnsi="Wingdings" w:hint="default"/>
+        <w:sz w:val="20"/>
+      </w:rPr>
+    </w:lvl>
+    <w:lvl w:ilvl="5" w:tentative="1">
+      <w:start w:val="1"/>
+      <w:numFmt w:val="bullet"/>
+      <w:lvlText w:val=""/>
+      <w:lvlJc w:val="left"/>
+      <w:pPr>
+        <w:tabs>
+          <w:tab w:val="num" w:pos="4320"/>
+        </w:tabs>
+        <w:ind w:left="4320" w:hanging="360"/>
+      </w:pPr>
+      <w:rPr>
+        <w:rFonts w:ascii="Wingdings" w:hAnsi="Wingdings" w:hint="default"/>
+        <w:sz w:val="20"/>
+      </w:rPr>
+    </w:lvl>
+    <w:lvl w:ilvl="6" w:tentative="1">
+      <w:start w:val="1"/>
+      <w:numFmt w:val="bullet"/>
+      <w:lvlText w:val=""/>
+      <w:lvlJc w:val="left"/>
+      <w:pPr>
+        <w:tabs>
+          <w:tab w:val="num" w:pos="5040"/>
+        </w:tabs>
+        <w:ind w:left="5040" w:hanging="360"/>
+      </w:pPr>
+      <w:rPr>
+        <w:rFonts w:ascii="Wingdings" w:hAnsi="Wingdings" w:hint="default"/>
+        <w:sz w:val="20"/>
+      </w:rPr>
+    </w:lvl>
+    <w:lvl w:ilvl="7" w:tentative="1">
+      <w:start w:val="1"/>
+      <w:numFmt w:val="bullet"/>
+      <w:lvlText w:val=""/>
+      <w:lvlJc w:val="left"/>
+      <w:pPr>
+        <w:tabs>
+          <w:tab w:val="num" w:pos="5760"/>
+        </w:tabs>
+        <w:ind w:left="5760" w:hanging="360"/>
+      </w:pPr>
+      <w:rPr>
+        <w:rFonts w:ascii="Wingdings" w:hAnsi="Wingdings" w:hint="default"/>
+        <w:sz w:val="20"/>
+      </w:rPr>
+    </w:lvl>
+    <w:lvl w:ilvl="8" w:tentative="1">
+      <w:start w:val="1"/>
+      <w:numFmt w:val="bullet"/>
+      <w:lvlText w:val=""/>
+      <w:lvlJc w:val="left"/>
+      <w:pPr>
+        <w:tabs>
+          <w:tab w:val="num" w:pos="6480"/>
+        </w:tabs>
+        <w:ind w:left="6480" w:hanging="360"/>
+      </w:pPr>
+      <w:rPr>
+        <w:rFonts w:ascii="Wingdings" w:hAnsi="Wingdings" w:hint="default"/>
+        <w:sz w:val="20"/>
+      </w:rPr>
+    </w:lvl>
+  </w:abstractNum>
+  <w:abstractNum w:abstractNumId="2" w15:restartNumberingAfterBreak="0">
     <w:nsid w:val="5CC53D85"/>
     <w:multiLevelType w:val="hybridMultilevel"/>
     <w:tmpl w:val="9DCAC53A"/>
@@ -1101,11 +2471,11 @@
       </w:rPr>
     </w:lvl>
   </w:abstractNum>
-  <w:abstractNum w:abstractNumId="2" w15:restartNumberingAfterBreak="0">
+  <w:abstractNum w:abstractNumId="3" w15:restartNumberingAfterBreak="0">
     <w:nsid w:val="613A3296"/>
-    <w:multiLevelType w:val="hybridMultilevel"/>
-    <w:tmpl w:val="B64C2628"/>
-    <w:lvl w:ilvl="0" w:tplc="0409000F">
+    <w:multiLevelType w:val="multilevel"/>
+    <w:tmpl w:val="F54AB5A4"/>
+    <w:lvl w:ilvl="0">
       <w:start w:val="1"/>
       <w:numFmt w:val="decimal"/>
       <w:lvlText w:val="%1."/>
@@ -1117,80 +2487,112 @@
         <w:rFonts w:hint="default"/>
       </w:rPr>
     </w:lvl>
-    <w:lvl w:ilvl="1" w:tplc="04090019" w:tentative="1">
-      <w:start w:val="1"/>
-      <w:numFmt w:val="lowerLetter"/>
-      <w:lvlText w:val="%2."/>
-      <w:lvlJc w:val="left"/>
-      <w:pPr>
-        <w:ind w:left="1440" w:hanging="360"/>
-      </w:pPr>
-    </w:lvl>
-    <w:lvl w:ilvl="2" w:tplc="0409001B" w:tentative="1">
-      <w:start w:val="1"/>
-      <w:numFmt w:val="lowerRoman"/>
-      <w:lvlText w:val="%3."/>
-      <w:lvlJc w:val="right"/>
-      <w:pPr>
-        <w:ind w:left="2160" w:hanging="180"/>
-      </w:pPr>
-    </w:lvl>
-    <w:lvl w:ilvl="3" w:tplc="0409000F" w:tentative="1">
+    <w:lvl w:ilvl="1">
       <w:start w:val="1"/>
       <w:numFmt w:val="decimal"/>
-      <w:lvlText w:val="%4."/>
-      <w:lvlJc w:val="left"/>
-      <w:pPr>
-        <w:ind w:left="2880" w:hanging="360"/>
-      </w:pPr>
-    </w:lvl>
-    <w:lvl w:ilvl="4" w:tplc="04090019" w:tentative="1">
-      <w:start w:val="1"/>
-      <w:numFmt w:val="lowerLetter"/>
-      <w:lvlText w:val="%5."/>
-      <w:lvlJc w:val="left"/>
-      <w:pPr>
-        <w:ind w:left="3600" w:hanging="360"/>
-      </w:pPr>
-    </w:lvl>
-    <w:lvl w:ilvl="5" w:tplc="0409001B" w:tentative="1">
-      <w:start w:val="1"/>
-      <w:numFmt w:val="lowerRoman"/>
-      <w:lvlText w:val="%6."/>
-      <w:lvlJc w:val="right"/>
-      <w:pPr>
-        <w:ind w:left="4320" w:hanging="180"/>
-      </w:pPr>
-    </w:lvl>
-    <w:lvl w:ilvl="6" w:tplc="0409000F" w:tentative="1">
+      <w:isLgl/>
+      <w:lvlText w:val="%1.%2"/>
+      <w:lvlJc w:val="left"/>
+      <w:pPr>
+        <w:ind w:left="760" w:hanging="400"/>
+      </w:pPr>
+      <w:rPr>
+        <w:rFonts w:ascii="Arial" w:hAnsi="Arial" w:cs="Arial" w:hint="default"/>
+      </w:rPr>
+    </w:lvl>
+    <w:lvl w:ilvl="2">
       <w:start w:val="1"/>
       <w:numFmt w:val="decimal"/>
-      <w:lvlText w:val="%7."/>
-      <w:lvlJc w:val="left"/>
-      <w:pPr>
-        <w:ind w:left="5040" w:hanging="360"/>
-      </w:pPr>
-    </w:lvl>
-    <w:lvl w:ilvl="7" w:tplc="04090019" w:tentative="1">
-      <w:start w:val="1"/>
-      <w:numFmt w:val="lowerLetter"/>
-      <w:lvlText w:val="%8."/>
-      <w:lvlJc w:val="left"/>
-      <w:pPr>
-        <w:ind w:left="5760" w:hanging="360"/>
-      </w:pPr>
-    </w:lvl>
-    <w:lvl w:ilvl="8" w:tplc="0409001B" w:tentative="1">
-      <w:start w:val="1"/>
-      <w:numFmt w:val="lowerRoman"/>
-      <w:lvlText w:val="%9."/>
-      <w:lvlJc w:val="right"/>
-      <w:pPr>
-        <w:ind w:left="6480" w:hanging="180"/>
-      </w:pPr>
+      <w:isLgl/>
+      <w:lvlText w:val="%1.%2.%3"/>
+      <w:lvlJc w:val="left"/>
+      <w:pPr>
+        <w:ind w:left="1080" w:hanging="720"/>
+      </w:pPr>
+      <w:rPr>
+        <w:rFonts w:ascii="Arial" w:hAnsi="Arial" w:cs="Arial" w:hint="default"/>
+      </w:rPr>
+    </w:lvl>
+    <w:lvl w:ilvl="3">
+      <w:start w:val="1"/>
+      <w:numFmt w:val="decimal"/>
+      <w:isLgl/>
+      <w:lvlText w:val="%1.%2.%3.%4"/>
+      <w:lvlJc w:val="left"/>
+      <w:pPr>
+        <w:ind w:left="1440" w:hanging="1080"/>
+      </w:pPr>
+      <w:rPr>
+        <w:rFonts w:ascii="Arial" w:hAnsi="Arial" w:cs="Arial" w:hint="default"/>
+      </w:rPr>
+    </w:lvl>
+    <w:lvl w:ilvl="4">
+      <w:start w:val="1"/>
+      <w:numFmt w:val="decimal"/>
+      <w:isLgl/>
+      <w:lvlText w:val="%1.%2.%3.%4.%5"/>
+      <w:lvlJc w:val="left"/>
+      <w:pPr>
+        <w:ind w:left="1440" w:hanging="1080"/>
+      </w:pPr>
+      <w:rPr>
+        <w:rFonts w:ascii="Arial" w:hAnsi="Arial" w:cs="Arial" w:hint="default"/>
+      </w:rPr>
+    </w:lvl>
+    <w:lvl w:ilvl="5">
+      <w:start w:val="1"/>
+      <w:numFmt w:val="decimal"/>
+      <w:isLgl/>
+      <w:lvlText w:val="%1.%2.%3.%4.%5.%6"/>
+      <w:lvlJc w:val="left"/>
+      <w:pPr>
+        <w:ind w:left="1800" w:hanging="1440"/>
+      </w:pPr>
+      <w:rPr>
+        <w:rFonts w:ascii="Arial" w:hAnsi="Arial" w:cs="Arial" w:hint="default"/>
+      </w:rPr>
+    </w:lvl>
+    <w:lvl w:ilvl="6">
+      <w:start w:val="1"/>
+      <w:numFmt w:val="decimal"/>
+      <w:isLgl/>
+      <w:lvlText w:val="%1.%2.%3.%4.%5.%6.%7"/>
+      <w:lvlJc w:val="left"/>
+      <w:pPr>
+        <w:ind w:left="1800" w:hanging="1440"/>
+      </w:pPr>
+      <w:rPr>
+        <w:rFonts w:ascii="Arial" w:hAnsi="Arial" w:cs="Arial" w:hint="default"/>
+      </w:rPr>
+    </w:lvl>
+    <w:lvl w:ilvl="7">
+      <w:start w:val="1"/>
+      <w:numFmt w:val="decimal"/>
+      <w:isLgl/>
+      <w:lvlText w:val="%1.%2.%3.%4.%5.%6.%7.%8"/>
+      <w:lvlJc w:val="left"/>
+      <w:pPr>
+        <w:ind w:left="2160" w:hanging="1800"/>
+      </w:pPr>
+      <w:rPr>
+        <w:rFonts w:ascii="Arial" w:hAnsi="Arial" w:cs="Arial" w:hint="default"/>
+      </w:rPr>
+    </w:lvl>
+    <w:lvl w:ilvl="8">
+      <w:start w:val="1"/>
+      <w:numFmt w:val="decimal"/>
+      <w:isLgl/>
+      <w:lvlText w:val="%1.%2.%3.%4.%5.%6.%7.%8.%9"/>
+      <w:lvlJc w:val="left"/>
+      <w:pPr>
+        <w:ind w:left="2160" w:hanging="1800"/>
+      </w:pPr>
+      <w:rPr>
+        <w:rFonts w:ascii="Arial" w:hAnsi="Arial" w:cs="Arial" w:hint="default"/>
+      </w:rPr>
     </w:lvl>
   </w:abstractNum>
-  <w:abstractNum w:abstractNumId="3" w15:restartNumberingAfterBreak="0">
+  <w:abstractNum w:abstractNumId="4" w15:restartNumberingAfterBreak="0">
     <w:nsid w:val="6FD0448C"/>
     <w:multiLevelType w:val="multilevel"/>
     <w:tmpl w:val="E03C0F04"/>
@@ -1340,15 +2742,18 @@
     </w:lvl>
   </w:abstractNum>
   <w:num w:numId="1">
-    <w:abstractNumId w:val="2"/>
+    <w:abstractNumId w:val="3"/>
   </w:num>
   <w:num w:numId="2">
-    <w:abstractNumId w:val="3"/>
+    <w:abstractNumId w:val="4"/>
   </w:num>
   <w:num w:numId="3">
     <w:abstractNumId w:val="0"/>
   </w:num>
   <w:num w:numId="4">
+    <w:abstractNumId w:val="2"/>
+  </w:num>
+  <w:num w:numId="5">
     <w:abstractNumId w:val="1"/>
   </w:num>
 </w:numbering>

</xml_diff>

<commit_message>
Module 8 - Unit 3 - Lesson 1 - Continuing
</commit_message>
<xml_diff>
--- a/DesarrolloWeb/Modulo_8-ToolsBuildSystems/Unidad_3-Ang2/UNIDAD3.docx
+++ b/DesarrolloWeb/Modulo_8-ToolsBuildSystems/Unidad_3-Ang2/UNIDAD3.docx
@@ -647,8 +647,6 @@
           <w:szCs w:val="24"/>
         </w:rPr>
       </w:pPr>
-      <w:bookmarkStart w:id="0" w:name="_GoBack"/>
-      <w:bookmarkEnd w:id="0"/>
       <w:r>
         <w:rPr>
           <w:rFonts w:ascii="Arial" w:eastAsia="Times New Roman" w:hAnsi="Arial" w:cs="Arial"/>
@@ -814,27 +812,7 @@
           <w:lang w:val="es-CR"/>
         </w:rPr>
         <w:br/>
-        <w:t xml:space="preserve">Fue lanzado en su versión estable en </w:t>
-      </w:r>
-      <w:proofErr w:type="gramStart"/>
-      <w:r>
-        <w:rPr>
-          <w:rFonts w:ascii="Arial" w:eastAsia="Times New Roman" w:hAnsi="Arial" w:cs="Arial"/>
-          <w:sz w:val="24"/>
-          <w:szCs w:val="24"/>
-          <w:lang w:val="es-CR"/>
-        </w:rPr>
-        <w:t>Mayo</w:t>
-      </w:r>
-      <w:proofErr w:type="gramEnd"/>
-      <w:r>
-        <w:rPr>
-          <w:rFonts w:ascii="Arial" w:eastAsia="Times New Roman" w:hAnsi="Arial" w:cs="Arial"/>
-          <w:sz w:val="24"/>
-          <w:szCs w:val="24"/>
-          <w:lang w:val="es-CR"/>
-        </w:rPr>
-        <w:t xml:space="preserve"> de 2016 y desde entonces, su comunidad de desarrolladores ha crecido exponencialmente.</w:t>
+        <w:t>Fue lanzado en su versión estable en Mayo de 2016 y desde entonces, su comunidad de desarrolladores ha crecido exponencialmente.</w:t>
       </w:r>
     </w:p>
     <w:p>
@@ -1455,41 +1433,6 @@
     </w:p>
     <w:p>
       <w:pPr>
-        <w:spacing w:before="100" w:beforeAutospacing="1" w:after="100" w:afterAutospacing="1" w:line="240" w:lineRule="auto"/>
-        <w:ind w:left="720"/>
-        <w:rPr>
-          <w:rFonts w:ascii="Arial" w:eastAsia="Times New Roman" w:hAnsi="Arial" w:cs="Arial"/>
-          <w:sz w:val="24"/>
-          <w:szCs w:val="24"/>
-        </w:rPr>
-      </w:pPr>
-    </w:p>
-    <w:p>
-      <w:pPr>
-        <w:spacing w:after="0" w:line="240" w:lineRule="auto"/>
-        <w:rPr>
-          <w:rFonts w:ascii="Arial" w:eastAsia="Times New Roman" w:hAnsi="Arial" w:cs="Arial"/>
-          <w:sz w:val="24"/>
-          <w:szCs w:val="24"/>
-          <w:lang w:val="es-CR"/>
-        </w:rPr>
-      </w:pPr>
-    </w:p>
-    <w:p>
-      <w:pPr>
-        <w:pStyle w:val="ListParagraph"/>
-        <w:spacing w:after="0" w:line="240" w:lineRule="auto"/>
-        <w:ind w:left="760"/>
-        <w:rPr>
-          <w:rFonts w:ascii="Arial" w:eastAsia="Times New Roman" w:hAnsi="Arial" w:cs="Arial"/>
-          <w:sz w:val="24"/>
-          <w:szCs w:val="24"/>
-          <w:lang w:val="es-CR"/>
-        </w:rPr>
-      </w:pPr>
-    </w:p>
-    <w:p>
-      <w:pPr>
         <w:pStyle w:val="ListParagraph"/>
         <w:numPr>
           <w:ilvl w:val="1"/>
@@ -1517,16 +1460,213 @@
     </w:p>
     <w:p>
       <w:pPr>
-        <w:pStyle w:val="ListParagraph"/>
-        <w:spacing w:after="0" w:line="240" w:lineRule="auto"/>
-        <w:ind w:left="760"/>
-        <w:rPr>
-          <w:rFonts w:ascii="Arial" w:eastAsia="Times New Roman" w:hAnsi="Arial" w:cs="Arial"/>
-          <w:sz w:val="24"/>
-          <w:szCs w:val="24"/>
-          <w:lang w:val="es-CR"/>
-        </w:rPr>
-      </w:pPr>
+        <w:spacing w:after="0" w:line="240" w:lineRule="auto"/>
+        <w:rPr>
+          <w:rFonts w:ascii="Arial" w:eastAsia="Times New Roman" w:hAnsi="Arial" w:cs="Arial"/>
+          <w:sz w:val="24"/>
+          <w:szCs w:val="24"/>
+          <w:lang w:val="es-CR"/>
+        </w:rPr>
+      </w:pPr>
+    </w:p>
+    <w:p>
+      <w:pPr>
+        <w:spacing w:after="240" w:line="240" w:lineRule="auto"/>
+        <w:rPr>
+          <w:rFonts w:ascii="Arial" w:eastAsia="Times New Roman" w:hAnsi="Arial" w:cs="Arial"/>
+          <w:sz w:val="24"/>
+          <w:szCs w:val="24"/>
+          <w:lang w:val="es-CR"/>
+        </w:rPr>
+      </w:pPr>
+      <w:r>
+        <w:rPr>
+          <w:rFonts w:ascii="Arial" w:eastAsia="Times New Roman" w:hAnsi="Arial" w:cs="Arial"/>
+          <w:sz w:val="24"/>
+          <w:szCs w:val="24"/>
+          <w:lang w:val="es-CR"/>
+        </w:rPr>
+        <w:t xml:space="preserve">Tiempo de pensar </w:t>
+      </w:r>
+    </w:p>
+    <w:p>
+      <w:pPr>
+        <w:spacing w:after="240" w:line="240" w:lineRule="auto"/>
+        <w:rPr>
+          <w:rFonts w:ascii="Arial" w:eastAsia="Times New Roman" w:hAnsi="Arial" w:cs="Arial"/>
+          <w:sz w:val="24"/>
+          <w:szCs w:val="24"/>
+          <w:lang w:val="es-CR"/>
+        </w:rPr>
+      </w:pPr>
+      <w:r>
+        <w:rPr>
+          <w:rFonts w:ascii="Arial" w:eastAsia="Times New Roman" w:hAnsi="Arial" w:cs="Arial"/>
+          <w:sz w:val="24"/>
+          <w:szCs w:val="24"/>
+          <w:lang w:val="es-CR"/>
+        </w:rPr>
+        <w:t>Ahora que sabes qué es Angular 2 y cuáles son sus principales ventajas y características, te invitamos a que realices la siguiente actividad que te ayudará a reforzar tu conocimiento.</w:t>
+      </w:r>
+      <w:r>
+        <w:rPr>
+          <w:rFonts w:ascii="Arial" w:eastAsia="Times New Roman" w:hAnsi="Arial" w:cs="Arial"/>
+          <w:sz w:val="24"/>
+          <w:szCs w:val="24"/>
+          <w:lang w:val="es-CR"/>
+        </w:rPr>
+        <w:br/>
+      </w:r>
+      <w:r>
+        <w:rPr>
+          <w:rFonts w:ascii="Arial" w:eastAsia="Times New Roman" w:hAnsi="Arial" w:cs="Arial"/>
+          <w:sz w:val="24"/>
+          <w:szCs w:val="24"/>
+          <w:lang w:val="es-CR"/>
+        </w:rPr>
+        <w:br/>
+        <w:t>Instrucciones:</w:t>
+      </w:r>
+      <w:r>
+        <w:rPr>
+          <w:rFonts w:ascii="Arial" w:eastAsia="Times New Roman" w:hAnsi="Arial" w:cs="Arial"/>
+          <w:sz w:val="24"/>
+          <w:szCs w:val="24"/>
+          <w:lang w:val="es-CR"/>
+        </w:rPr>
+        <w:br/>
+        <w:t>Lee el enunciado con atención y realiza la asociación que consideres correcta.</w:t>
+      </w:r>
+      <w:r>
+        <w:rPr>
+          <w:rFonts w:ascii="Arial" w:eastAsia="Times New Roman" w:hAnsi="Arial" w:cs="Arial"/>
+          <w:sz w:val="24"/>
+          <w:szCs w:val="24"/>
+          <w:lang w:val="es-CR"/>
+        </w:rPr>
+        <w:br/>
+      </w:r>
+      <w:r>
+        <w:rPr>
+          <w:rFonts w:ascii="Arial" w:eastAsia="Times New Roman" w:hAnsi="Arial" w:cs="Arial"/>
+          <w:sz w:val="24"/>
+          <w:szCs w:val="24"/>
+          <w:lang w:val="es-CR"/>
+        </w:rPr>
+        <w:br/>
+        <w:t>Enunciado:</w:t>
+      </w:r>
+      <w:r>
+        <w:rPr>
+          <w:rFonts w:ascii="Arial" w:eastAsia="Times New Roman" w:hAnsi="Arial" w:cs="Arial"/>
+          <w:sz w:val="24"/>
+          <w:szCs w:val="24"/>
+          <w:lang w:val="es-CR"/>
+        </w:rPr>
+        <w:br/>
+        <w:t xml:space="preserve">Angular 2 es un </w:t>
+      </w:r>
+      <w:proofErr w:type="spellStart"/>
+      <w:r>
+        <w:rPr>
+          <w:rFonts w:ascii="Arial" w:eastAsia="Times New Roman" w:hAnsi="Arial" w:cs="Arial"/>
+          <w:sz w:val="24"/>
+          <w:szCs w:val="24"/>
+          <w:lang w:val="es-CR"/>
+        </w:rPr>
+        <w:t>framework</w:t>
+      </w:r>
+      <w:proofErr w:type="spellEnd"/>
+      <w:r>
+        <w:rPr>
+          <w:rFonts w:ascii="Arial" w:eastAsia="Times New Roman" w:hAnsi="Arial" w:cs="Arial"/>
+          <w:sz w:val="24"/>
+          <w:szCs w:val="24"/>
+          <w:lang w:val="es-CR"/>
+        </w:rPr>
+        <w:t xml:space="preserve"> JavaScript de código abierto promovido por Google y la comunidad de desarrollo libre, éste cuenta con unas ventajas principales que tú ya conoces. A </w:t>
+      </w:r>
+      <w:r>
+        <w:rPr>
+          <w:rFonts w:ascii="Arial" w:eastAsia="Times New Roman" w:hAnsi="Arial" w:cs="Arial"/>
+          <w:sz w:val="24"/>
+          <w:szCs w:val="24"/>
+          <w:lang w:val="es-CR"/>
+        </w:rPr>
+        <w:t>continuación,</w:t>
+      </w:r>
+      <w:r>
+        <w:rPr>
+          <w:rFonts w:ascii="Arial" w:eastAsia="Times New Roman" w:hAnsi="Arial" w:cs="Arial"/>
+          <w:sz w:val="24"/>
+          <w:szCs w:val="24"/>
+          <w:lang w:val="es-CR"/>
+        </w:rPr>
+        <w:t xml:space="preserve"> aparecerán listadas y al frente verás las definiciones, las cuales deberás asociar según corresponda. ¡Adelante!</w:t>
+      </w:r>
+    </w:p>
+    <w:p>
+      <w:pPr>
+        <w:spacing w:after="0" w:line="240" w:lineRule="auto"/>
+        <w:rPr>
+          <w:rFonts w:ascii="Arial" w:eastAsia="Times New Roman" w:hAnsi="Arial" w:cs="Arial"/>
+          <w:sz w:val="24"/>
+          <w:szCs w:val="24"/>
+          <w:lang w:val="es-CR"/>
+        </w:rPr>
+      </w:pPr>
+    </w:p>
+    <w:p>
+      <w:pPr>
+        <w:spacing w:after="0" w:line="240" w:lineRule="auto"/>
+        <w:rPr>
+          <w:rFonts w:ascii="Arial" w:eastAsia="Times New Roman" w:hAnsi="Arial" w:cs="Arial"/>
+          <w:sz w:val="24"/>
+          <w:szCs w:val="24"/>
+          <w:lang w:val="es-CR"/>
+        </w:rPr>
+      </w:pPr>
+      <w:r>
+        <w:rPr>
+          <w:noProof/>
+        </w:rPr>
+        <w:lastRenderedPageBreak/>
+        <w:drawing>
+          <wp:inline distT="0" distB="0" distL="0" distR="0" wp14:anchorId="6EC215FE" wp14:editId="739B0866">
+            <wp:extent cx="5454650" cy="4162667"/>
+            <wp:effectExtent l="0" t="0" r="0" b="9525"/>
+            <wp:docPr id="1" name="Picture 1"/>
+            <wp:cNvGraphicFramePr>
+              <a:graphicFrameLocks xmlns:a="http://schemas.openxmlformats.org/drawingml/2006/main" noChangeAspect="1"/>
+            </wp:cNvGraphicFramePr>
+            <a:graphic xmlns:a="http://schemas.openxmlformats.org/drawingml/2006/main">
+              <a:graphicData uri="http://schemas.openxmlformats.org/drawingml/2006/picture">
+                <pic:pic xmlns:pic="http://schemas.openxmlformats.org/drawingml/2006/picture">
+                  <pic:nvPicPr>
+                    <pic:cNvPr id="1" name=""/>
+                    <pic:cNvPicPr/>
+                  </pic:nvPicPr>
+                  <pic:blipFill>
+                    <a:blip r:embed="rId12"/>
+                    <a:stretch>
+                      <a:fillRect/>
+                    </a:stretch>
+                  </pic:blipFill>
+                  <pic:spPr>
+                    <a:xfrm>
+                      <a:off x="0" y="0"/>
+                      <a:ext cx="5458425" cy="4165548"/>
+                    </a:xfrm>
+                    <a:prstGeom prst="rect">
+                      <a:avLst/>
+                    </a:prstGeom>
+                  </pic:spPr>
+                </pic:pic>
+              </a:graphicData>
+            </a:graphic>
+          </wp:inline>
+        </w:drawing>
+      </w:r>
     </w:p>
     <w:p>
       <w:pPr>
@@ -1552,6 +1692,8 @@
         </w:rPr>
         <w:t>Lectura: Arquitectura</w:t>
       </w:r>
+      <w:bookmarkStart w:id="0" w:name="_GoBack"/>
+      <w:bookmarkEnd w:id="0"/>
     </w:p>
     <w:p>
       <w:pPr>
@@ -1777,7 +1919,6 @@
           <w:szCs w:val="24"/>
           <w:lang w:val="es-CR"/>
         </w:rPr>
-        <w:lastRenderedPageBreak/>
         <w:t>Laboratorio</w:t>
       </w:r>
     </w:p>
@@ -1991,6 +2132,7 @@
           <w:szCs w:val="24"/>
           <w:lang w:val="es-CR"/>
         </w:rPr>
+        <w:lastRenderedPageBreak/>
         <w:t>UNIDAD 3: Prueba</w:t>
       </w:r>
     </w:p>
@@ -2027,7 +2169,7 @@
         <v:path o:extrusionok="f" gradientshapeok="t" o:connecttype="rect"/>
         <o:lock v:ext="edit" aspectratio="t"/>
       </v:shapetype>
-      <v:shape id="_x0000_i1046" type="#_x0000_t75" style="width:41.5pt;height:33pt;visibility:visible;mso-wrap-style:square" o:bullet="t">
+      <v:shape id="_x0000_i1052" type="#_x0000_t75" style="width:41.5pt;height:33pt;visibility:visible;mso-wrap-style:square" o:bullet="t">
         <v:imagedata r:id="rId1" o:title=""/>
       </v:shape>
     </w:pict>
@@ -3344,6 +3486,11 @@
       <w:szCs w:val="24"/>
     </w:rPr>
   </w:style>
+  <w:style w:type="character" w:customStyle="1" w:styleId="sentence-1">
+    <w:name w:val="sentence-1"/>
+    <w:basedOn w:val="DefaultParagraphFont"/>
+    <w:rsid w:val="00E72805"/>
+  </w:style>
 </w:styles>
 </file>
 

</xml_diff>